<commit_message>
UPDATE DBMS Folder For Documents
</commit_message>
<xml_diff>
--- a/Documents/DBMS_Naming_Standards.docx
+++ b/Documents/DBMS_Naming_Standards.docx
@@ -71,7 +71,73 @@
           <w:sz w:val="28"/>
           <w:szCs w:val="28"/>
         </w:rPr>
-        <w:t>Descriptive: Use names that describe the purpose or function of the database. For example, ecommerce_db, hr_system, or inventory_management.</w:t>
+        <w:t xml:space="preserve">Descriptive: Use names that describe the purpose or function of the database. For example, </w:t>
+      </w:r>
+      <w:proofErr w:type="spellStart"/>
+      <w:r>
+        <w:rPr>
+          <w:rFonts w:ascii="Times New Roman" w:hAnsi="Times New Roman" w:cs="Times New Roman"/>
+          <w:b/>
+          <w:bCs/>
+          <w:sz w:val="28"/>
+          <w:szCs w:val="28"/>
+        </w:rPr>
+        <w:t>ecommerce_db</w:t>
+      </w:r>
+      <w:proofErr w:type="spellEnd"/>
+      <w:r>
+        <w:rPr>
+          <w:rFonts w:ascii="Times New Roman" w:hAnsi="Times New Roman" w:cs="Times New Roman"/>
+          <w:b/>
+          <w:bCs/>
+          <w:sz w:val="28"/>
+          <w:szCs w:val="28"/>
+        </w:rPr>
+        <w:t xml:space="preserve">, </w:t>
+      </w:r>
+      <w:proofErr w:type="spellStart"/>
+      <w:r>
+        <w:rPr>
+          <w:rFonts w:ascii="Times New Roman" w:hAnsi="Times New Roman" w:cs="Times New Roman"/>
+          <w:b/>
+          <w:bCs/>
+          <w:sz w:val="28"/>
+          <w:szCs w:val="28"/>
+        </w:rPr>
+        <w:t>hr_system</w:t>
+      </w:r>
+      <w:proofErr w:type="spellEnd"/>
+      <w:r>
+        <w:rPr>
+          <w:rFonts w:ascii="Times New Roman" w:hAnsi="Times New Roman" w:cs="Times New Roman"/>
+          <w:b/>
+          <w:bCs/>
+          <w:sz w:val="28"/>
+          <w:szCs w:val="28"/>
+        </w:rPr>
+        <w:t xml:space="preserve">, or </w:t>
+      </w:r>
+      <w:proofErr w:type="spellStart"/>
+      <w:r>
+        <w:rPr>
+          <w:rFonts w:ascii="Times New Roman" w:hAnsi="Times New Roman" w:cs="Times New Roman"/>
+          <w:b/>
+          <w:bCs/>
+          <w:sz w:val="28"/>
+          <w:szCs w:val="28"/>
+        </w:rPr>
+        <w:t>inventory_management</w:t>
+      </w:r>
+      <w:proofErr w:type="spellEnd"/>
+      <w:r>
+        <w:rPr>
+          <w:rFonts w:ascii="Times New Roman" w:hAnsi="Times New Roman" w:cs="Times New Roman"/>
+          <w:b/>
+          <w:bCs/>
+          <w:sz w:val="28"/>
+          <w:szCs w:val="28"/>
+        </w:rPr>
+        <w:t>.</w:t>
       </w:r>
     </w:p>
     <w:p>
@@ -194,7 +260,479 @@
           <w:sz w:val="28"/>
           <w:szCs w:val="28"/>
         </w:rPr>
-        <w:t>Use underscores: To separate words, use underscores for readability (e.g., order_details, employee_records).</w:t>
+        <w:t xml:space="preserve">Use underscores: To separate words, use underscores for readability (e.g., </w:t>
+      </w:r>
+      <w:proofErr w:type="spellStart"/>
+      <w:r>
+        <w:rPr>
+          <w:rFonts w:ascii="Times New Roman" w:hAnsi="Times New Roman" w:cs="Times New Roman"/>
+          <w:b/>
+          <w:bCs/>
+          <w:sz w:val="28"/>
+          <w:szCs w:val="28"/>
+        </w:rPr>
+        <w:t>order_details</w:t>
+      </w:r>
+      <w:proofErr w:type="spellEnd"/>
+      <w:r>
+        <w:rPr>
+          <w:rFonts w:ascii="Times New Roman" w:hAnsi="Times New Roman" w:cs="Times New Roman"/>
+          <w:b/>
+          <w:bCs/>
+          <w:sz w:val="28"/>
+          <w:szCs w:val="28"/>
+        </w:rPr>
+        <w:t xml:space="preserve">, </w:t>
+      </w:r>
+      <w:proofErr w:type="spellStart"/>
+      <w:r>
+        <w:rPr>
+          <w:rFonts w:ascii="Times New Roman" w:hAnsi="Times New Roman" w:cs="Times New Roman"/>
+          <w:b/>
+          <w:bCs/>
+          <w:sz w:val="28"/>
+          <w:szCs w:val="28"/>
+        </w:rPr>
+        <w:t>employee_records</w:t>
+      </w:r>
+      <w:proofErr w:type="spellEnd"/>
+      <w:r>
+        <w:rPr>
+          <w:rFonts w:ascii="Times New Roman" w:hAnsi="Times New Roman" w:cs="Times New Roman"/>
+          <w:b/>
+          <w:bCs/>
+          <w:sz w:val="28"/>
+          <w:szCs w:val="28"/>
+        </w:rPr>
+        <w:t>).</w:t>
+      </w:r>
+    </w:p>
+    <w:p>
+      <w:pPr>
+        <w:rPr>
+          <w:rFonts w:ascii="Times New Roman" w:hAnsi="Times New Roman" w:cs="Times New Roman"/>
+          <w:b/>
+          <w:bCs/>
+          <w:sz w:val="28"/>
+          <w:szCs w:val="28"/>
+          <w:u w:val="single"/>
+        </w:rPr>
+      </w:pPr>
+      <w:r>
+        <w:rPr>
+          <w:rFonts w:ascii="Times New Roman" w:hAnsi="Times New Roman" w:cs="Times New Roman"/>
+          <w:b/>
+          <w:bCs/>
+          <w:sz w:val="28"/>
+          <w:szCs w:val="28"/>
+          <w:u w:val="single"/>
+        </w:rPr>
+        <w:t>Columns</w:t>
+      </w:r>
+    </w:p>
+    <w:p>
+      <w:pPr>
+        <w:numPr>
+          <w:ilvl w:val="0"/>
+          <w:numId w:val="4"/>
+        </w:numPr>
+        <w:rPr>
+          <w:rFonts w:ascii="Times New Roman" w:hAnsi="Times New Roman" w:cs="Times New Roman"/>
+          <w:b/>
+          <w:bCs/>
+          <w:sz w:val="28"/>
+          <w:szCs w:val="28"/>
+        </w:rPr>
+      </w:pPr>
+      <w:r>
+        <w:rPr>
+          <w:rFonts w:ascii="Times New Roman" w:hAnsi="Times New Roman" w:cs="Times New Roman"/>
+          <w:b/>
+          <w:bCs/>
+          <w:sz w:val="28"/>
+          <w:szCs w:val="28"/>
+        </w:rPr>
+        <w:t xml:space="preserve">Descriptive and Specific: Columns should be named to clearly describe the data they hold (e.g., </w:t>
+      </w:r>
+      <w:proofErr w:type="spellStart"/>
+      <w:r>
+        <w:rPr>
+          <w:rFonts w:ascii="Times New Roman" w:hAnsi="Times New Roman" w:cs="Times New Roman"/>
+          <w:b/>
+          <w:bCs/>
+          <w:sz w:val="28"/>
+          <w:szCs w:val="28"/>
+        </w:rPr>
+        <w:t>first_name</w:t>
+      </w:r>
+      <w:proofErr w:type="spellEnd"/>
+      <w:r>
+        <w:rPr>
+          <w:rFonts w:ascii="Times New Roman" w:hAnsi="Times New Roman" w:cs="Times New Roman"/>
+          <w:b/>
+          <w:bCs/>
+          <w:sz w:val="28"/>
+          <w:szCs w:val="28"/>
+        </w:rPr>
+        <w:t xml:space="preserve">, </w:t>
+      </w:r>
+      <w:proofErr w:type="spellStart"/>
+      <w:r>
+        <w:rPr>
+          <w:rFonts w:ascii="Times New Roman" w:hAnsi="Times New Roman" w:cs="Times New Roman"/>
+          <w:b/>
+          <w:bCs/>
+          <w:sz w:val="28"/>
+          <w:szCs w:val="28"/>
+        </w:rPr>
+        <w:t>order_date</w:t>
+      </w:r>
+      <w:proofErr w:type="spellEnd"/>
+      <w:r>
+        <w:rPr>
+          <w:rFonts w:ascii="Times New Roman" w:hAnsi="Times New Roman" w:cs="Times New Roman"/>
+          <w:b/>
+          <w:bCs/>
+          <w:sz w:val="28"/>
+          <w:szCs w:val="28"/>
+        </w:rPr>
+        <w:t xml:space="preserve">, </w:t>
+      </w:r>
+      <w:proofErr w:type="spellStart"/>
+      <w:r>
+        <w:rPr>
+          <w:rFonts w:ascii="Times New Roman" w:hAnsi="Times New Roman" w:cs="Times New Roman"/>
+          <w:b/>
+          <w:bCs/>
+          <w:sz w:val="28"/>
+          <w:szCs w:val="28"/>
+        </w:rPr>
+        <w:t>product_price</w:t>
+      </w:r>
+      <w:proofErr w:type="spellEnd"/>
+      <w:r>
+        <w:rPr>
+          <w:rFonts w:ascii="Times New Roman" w:hAnsi="Times New Roman" w:cs="Times New Roman"/>
+          <w:b/>
+          <w:bCs/>
+          <w:sz w:val="28"/>
+          <w:szCs w:val="28"/>
+        </w:rPr>
+        <w:t>).</w:t>
+      </w:r>
+    </w:p>
+    <w:p>
+      <w:pPr>
+        <w:numPr>
+          <w:ilvl w:val="0"/>
+          <w:numId w:val="4"/>
+        </w:numPr>
+        <w:rPr>
+          <w:rFonts w:ascii="Times New Roman" w:hAnsi="Times New Roman" w:cs="Times New Roman"/>
+          <w:b/>
+          <w:bCs/>
+          <w:sz w:val="28"/>
+          <w:szCs w:val="28"/>
+        </w:rPr>
+      </w:pPr>
+      <w:r>
+        <w:rPr>
+          <w:rFonts w:ascii="Times New Roman" w:hAnsi="Times New Roman" w:cs="Times New Roman"/>
+          <w:b/>
+          <w:bCs/>
+          <w:sz w:val="28"/>
+          <w:szCs w:val="28"/>
+        </w:rPr>
+        <w:t xml:space="preserve">Consistent Prefixes: Use prefixes that reflect the table name or data type where appropriate (e.g., </w:t>
+      </w:r>
+      <w:proofErr w:type="spellStart"/>
+      <w:r>
+        <w:rPr>
+          <w:rFonts w:ascii="Times New Roman" w:hAnsi="Times New Roman" w:cs="Times New Roman"/>
+          <w:b/>
+          <w:bCs/>
+          <w:sz w:val="28"/>
+          <w:szCs w:val="28"/>
+        </w:rPr>
+        <w:t>employee_id</w:t>
+      </w:r>
+      <w:proofErr w:type="spellEnd"/>
+      <w:r>
+        <w:rPr>
+          <w:rFonts w:ascii="Times New Roman" w:hAnsi="Times New Roman" w:cs="Times New Roman"/>
+          <w:b/>
+          <w:bCs/>
+          <w:sz w:val="28"/>
+          <w:szCs w:val="28"/>
+        </w:rPr>
+        <w:t xml:space="preserve">, </w:t>
+      </w:r>
+      <w:proofErr w:type="spellStart"/>
+      <w:r>
+        <w:rPr>
+          <w:rFonts w:ascii="Times New Roman" w:hAnsi="Times New Roman" w:cs="Times New Roman"/>
+          <w:b/>
+          <w:bCs/>
+          <w:sz w:val="28"/>
+          <w:szCs w:val="28"/>
+        </w:rPr>
+        <w:t>product_name</w:t>
+      </w:r>
+      <w:proofErr w:type="spellEnd"/>
+      <w:r>
+        <w:rPr>
+          <w:rFonts w:ascii="Times New Roman" w:hAnsi="Times New Roman" w:cs="Times New Roman"/>
+          <w:b/>
+          <w:bCs/>
+          <w:sz w:val="28"/>
+          <w:szCs w:val="28"/>
+        </w:rPr>
+        <w:t>).</w:t>
+      </w:r>
+    </w:p>
+    <w:p>
+      <w:pPr>
+        <w:numPr>
+          <w:ilvl w:val="0"/>
+          <w:numId w:val="4"/>
+        </w:numPr>
+        <w:rPr>
+          <w:rFonts w:ascii="Times New Roman" w:hAnsi="Times New Roman" w:cs="Times New Roman"/>
+          <w:b/>
+          <w:bCs/>
+          <w:sz w:val="28"/>
+          <w:szCs w:val="28"/>
+        </w:rPr>
+      </w:pPr>
+      <w:r>
+        <w:rPr>
+          <w:rFonts w:ascii="Times New Roman" w:hAnsi="Times New Roman" w:cs="Times New Roman"/>
+          <w:b/>
+          <w:bCs/>
+          <w:sz w:val="28"/>
+          <w:szCs w:val="28"/>
+        </w:rPr>
+        <w:t xml:space="preserve">Avoid Abbreviations: Avoid overly abbreviated names that might be unclear (e.g., </w:t>
+      </w:r>
+      <w:proofErr w:type="spellStart"/>
+      <w:r>
+        <w:rPr>
+          <w:rFonts w:ascii="Times New Roman" w:hAnsi="Times New Roman" w:cs="Times New Roman"/>
+          <w:b/>
+          <w:bCs/>
+          <w:sz w:val="28"/>
+          <w:szCs w:val="28"/>
+        </w:rPr>
+        <w:t>cust_id</w:t>
+      </w:r>
+      <w:proofErr w:type="spellEnd"/>
+      <w:r>
+        <w:rPr>
+          <w:rFonts w:ascii="Times New Roman" w:hAnsi="Times New Roman" w:cs="Times New Roman"/>
+          <w:b/>
+          <w:bCs/>
+          <w:sz w:val="28"/>
+          <w:szCs w:val="28"/>
+        </w:rPr>
+        <w:t xml:space="preserve"> is better than </w:t>
+      </w:r>
+      <w:proofErr w:type="spellStart"/>
+      <w:r>
+        <w:rPr>
+          <w:rFonts w:ascii="Times New Roman" w:hAnsi="Times New Roman" w:cs="Times New Roman"/>
+          <w:b/>
+          <w:bCs/>
+          <w:sz w:val="28"/>
+          <w:szCs w:val="28"/>
+        </w:rPr>
+        <w:t>c_id</w:t>
+      </w:r>
+      <w:proofErr w:type="spellEnd"/>
+      <w:r>
+        <w:rPr>
+          <w:rFonts w:ascii="Times New Roman" w:hAnsi="Times New Roman" w:cs="Times New Roman"/>
+          <w:b/>
+          <w:bCs/>
+          <w:sz w:val="28"/>
+          <w:szCs w:val="28"/>
+        </w:rPr>
+        <w:t>).</w:t>
+      </w:r>
+    </w:p>
+    <w:p>
+      <w:pPr>
+        <w:rPr>
+          <w:rFonts w:ascii="Times New Roman" w:hAnsi="Times New Roman" w:cs="Times New Roman"/>
+          <w:b/>
+          <w:bCs/>
+          <w:sz w:val="28"/>
+          <w:szCs w:val="28"/>
+        </w:rPr>
+      </w:pPr>
+    </w:p>
+    <w:p>
+      <w:pPr>
+        <w:rPr>
+          <w:rFonts w:ascii="Times New Roman" w:hAnsi="Times New Roman" w:cs="Times New Roman"/>
+          <w:b/>
+          <w:bCs/>
+          <w:sz w:val="28"/>
+          <w:szCs w:val="28"/>
+        </w:rPr>
+      </w:pPr>
+    </w:p>
+    <w:p>
+      <w:pPr>
+        <w:rPr>
+          <w:rFonts w:ascii="Times New Roman" w:hAnsi="Times New Roman" w:cs="Times New Roman"/>
+          <w:b/>
+          <w:bCs/>
+          <w:sz w:val="28"/>
+          <w:szCs w:val="28"/>
+        </w:rPr>
+      </w:pPr>
+    </w:p>
+    <w:p>
+      <w:pPr>
+        <w:rPr>
+          <w:rFonts w:ascii="Times New Roman" w:hAnsi="Times New Roman" w:cs="Times New Roman"/>
+          <w:b/>
+          <w:bCs/>
+          <w:sz w:val="28"/>
+          <w:szCs w:val="28"/>
+        </w:rPr>
+      </w:pPr>
+    </w:p>
+    <w:p>
+      <w:pPr>
+        <w:rPr>
+          <w:rFonts w:ascii="Times New Roman" w:hAnsi="Times New Roman" w:cs="Times New Roman"/>
+          <w:b/>
+          <w:bCs/>
+          <w:sz w:val="28"/>
+          <w:szCs w:val="28"/>
+        </w:rPr>
+      </w:pPr>
+    </w:p>
+    <w:p>
+      <w:pPr>
+        <w:rPr>
+          <w:rFonts w:ascii="Times New Roman" w:hAnsi="Times New Roman" w:cs="Times New Roman"/>
+          <w:b/>
+          <w:bCs/>
+          <w:sz w:val="28"/>
+          <w:szCs w:val="28"/>
+          <w:u w:val="single"/>
+        </w:rPr>
+      </w:pPr>
+      <w:r>
+        <w:rPr>
+          <w:rFonts w:ascii="Times New Roman" w:hAnsi="Times New Roman" w:cs="Times New Roman"/>
+          <w:b/>
+          <w:bCs/>
+          <w:sz w:val="28"/>
+          <w:szCs w:val="28"/>
+          <w:u w:val="single"/>
+        </w:rPr>
+        <w:lastRenderedPageBreak/>
+        <w:t>General Tips</w:t>
+      </w:r>
+    </w:p>
+    <w:p>
+      <w:pPr>
+        <w:numPr>
+          <w:ilvl w:val="0"/>
+          <w:numId w:val="5"/>
+        </w:numPr>
+        <w:rPr>
+          <w:rFonts w:ascii="Times New Roman" w:hAnsi="Times New Roman" w:cs="Times New Roman"/>
+          <w:b/>
+          <w:bCs/>
+          <w:sz w:val="28"/>
+          <w:szCs w:val="28"/>
+        </w:rPr>
+      </w:pPr>
+      <w:r>
+        <w:rPr>
+          <w:rFonts w:ascii="Times New Roman" w:hAnsi="Times New Roman" w:cs="Times New Roman"/>
+          <w:b/>
+          <w:bCs/>
+          <w:sz w:val="28"/>
+          <w:szCs w:val="28"/>
+        </w:rPr>
+        <w:t xml:space="preserve">Case Sensitivity: Decide on a case convention (e.g., </w:t>
+      </w:r>
+      <w:proofErr w:type="spellStart"/>
+      <w:r>
+        <w:rPr>
+          <w:rFonts w:ascii="Times New Roman" w:hAnsi="Times New Roman" w:cs="Times New Roman"/>
+          <w:b/>
+          <w:bCs/>
+          <w:sz w:val="28"/>
+          <w:szCs w:val="28"/>
+        </w:rPr>
+        <w:t>snake_case</w:t>
+      </w:r>
+      <w:proofErr w:type="spellEnd"/>
+      <w:r>
+        <w:rPr>
+          <w:rFonts w:ascii="Times New Roman" w:hAnsi="Times New Roman" w:cs="Times New Roman"/>
+          <w:b/>
+          <w:bCs/>
+          <w:sz w:val="28"/>
+          <w:szCs w:val="28"/>
+        </w:rPr>
+        <w:t>, camelCase) and stick to it throughout the database.</w:t>
+      </w:r>
+    </w:p>
+    <w:p>
+      <w:pPr>
+        <w:numPr>
+          <w:ilvl w:val="0"/>
+          <w:numId w:val="5"/>
+        </w:numPr>
+        <w:rPr>
+          <w:rFonts w:ascii="Times New Roman" w:hAnsi="Times New Roman" w:cs="Times New Roman"/>
+          <w:b/>
+          <w:bCs/>
+          <w:sz w:val="28"/>
+          <w:szCs w:val="28"/>
+        </w:rPr>
+      </w:pPr>
+      <w:r>
+        <w:rPr>
+          <w:rFonts w:ascii="Times New Roman" w:hAnsi="Times New Roman" w:cs="Times New Roman"/>
+          <w:b/>
+          <w:bCs/>
+          <w:sz w:val="28"/>
+          <w:szCs w:val="28"/>
+        </w:rPr>
+        <w:t>Avoid Reserved Words: Don’t use SQL reserved words or special characters in names.</w:t>
+      </w:r>
+    </w:p>
+    <w:p>
+      <w:pPr>
+        <w:numPr>
+          <w:ilvl w:val="0"/>
+          <w:numId w:val="5"/>
+        </w:numPr>
+        <w:rPr>
+          <w:rFonts w:ascii="Times New Roman" w:hAnsi="Times New Roman" w:cs="Times New Roman"/>
+          <w:b/>
+          <w:bCs/>
+          <w:sz w:val="28"/>
+          <w:szCs w:val="28"/>
+        </w:rPr>
+      </w:pPr>
+      <w:r>
+        <w:rPr>
+          <w:rFonts w:ascii="Times New Roman" w:hAnsi="Times New Roman" w:cs="Times New Roman"/>
+          <w:b/>
+          <w:bCs/>
+          <w:sz w:val="28"/>
+          <w:szCs w:val="28"/>
+        </w:rPr>
+        <w:t>Maintain Simplicity: Names should be as short as possible while still being descriptive.</w:t>
       </w:r>
     </w:p>
     <w:p>
@@ -519,6 +1057,304 @@
     </w:lvl>
   </w:abstractNum>
   <w:abstractNum w:abstractNumId="2" w15:restartNumberingAfterBreak="0">
+    <w:nsid w:val="64502D50"/>
+    <w:multiLevelType w:val="multilevel"/>
+    <w:tmpl w:val="3AD8CF58"/>
+    <w:lvl w:ilvl="0">
+      <w:start w:val="1"/>
+      <w:numFmt w:val="bullet"/>
+      <w:lvlText w:val=""/>
+      <w:lvlJc w:val="left"/>
+      <w:pPr>
+        <w:tabs>
+          <w:tab w:val="num" w:pos="720"/>
+        </w:tabs>
+        <w:ind w:left="720" w:hanging="360"/>
+      </w:pPr>
+      <w:rPr>
+        <w:rFonts w:ascii="Symbol" w:hAnsi="Symbol" w:hint="default"/>
+        <w:sz w:val="20"/>
+      </w:rPr>
+    </w:lvl>
+    <w:lvl w:ilvl="1" w:tentative="1">
+      <w:start w:val="1"/>
+      <w:numFmt w:val="bullet"/>
+      <w:lvlText w:val="o"/>
+      <w:lvlJc w:val="left"/>
+      <w:pPr>
+        <w:tabs>
+          <w:tab w:val="num" w:pos="1440"/>
+        </w:tabs>
+        <w:ind w:left="1440" w:hanging="360"/>
+      </w:pPr>
+      <w:rPr>
+        <w:rFonts w:ascii="Courier New" w:hAnsi="Courier New" w:hint="default"/>
+        <w:sz w:val="20"/>
+      </w:rPr>
+    </w:lvl>
+    <w:lvl w:ilvl="2" w:tentative="1">
+      <w:start w:val="1"/>
+      <w:numFmt w:val="bullet"/>
+      <w:lvlText w:val=""/>
+      <w:lvlJc w:val="left"/>
+      <w:pPr>
+        <w:tabs>
+          <w:tab w:val="num" w:pos="2160"/>
+        </w:tabs>
+        <w:ind w:left="2160" w:hanging="360"/>
+      </w:pPr>
+      <w:rPr>
+        <w:rFonts w:ascii="Wingdings" w:hAnsi="Wingdings" w:hint="default"/>
+        <w:sz w:val="20"/>
+      </w:rPr>
+    </w:lvl>
+    <w:lvl w:ilvl="3" w:tentative="1">
+      <w:start w:val="1"/>
+      <w:numFmt w:val="bullet"/>
+      <w:lvlText w:val=""/>
+      <w:lvlJc w:val="left"/>
+      <w:pPr>
+        <w:tabs>
+          <w:tab w:val="num" w:pos="2880"/>
+        </w:tabs>
+        <w:ind w:left="2880" w:hanging="360"/>
+      </w:pPr>
+      <w:rPr>
+        <w:rFonts w:ascii="Wingdings" w:hAnsi="Wingdings" w:hint="default"/>
+        <w:sz w:val="20"/>
+      </w:rPr>
+    </w:lvl>
+    <w:lvl w:ilvl="4" w:tentative="1">
+      <w:start w:val="1"/>
+      <w:numFmt w:val="bullet"/>
+      <w:lvlText w:val=""/>
+      <w:lvlJc w:val="left"/>
+      <w:pPr>
+        <w:tabs>
+          <w:tab w:val="num" w:pos="3600"/>
+        </w:tabs>
+        <w:ind w:left="3600" w:hanging="360"/>
+      </w:pPr>
+      <w:rPr>
+        <w:rFonts w:ascii="Wingdings" w:hAnsi="Wingdings" w:hint="default"/>
+        <w:sz w:val="20"/>
+      </w:rPr>
+    </w:lvl>
+    <w:lvl w:ilvl="5" w:tentative="1">
+      <w:start w:val="1"/>
+      <w:numFmt w:val="bullet"/>
+      <w:lvlText w:val=""/>
+      <w:lvlJc w:val="left"/>
+      <w:pPr>
+        <w:tabs>
+          <w:tab w:val="num" w:pos="4320"/>
+        </w:tabs>
+        <w:ind w:left="4320" w:hanging="360"/>
+      </w:pPr>
+      <w:rPr>
+        <w:rFonts w:ascii="Wingdings" w:hAnsi="Wingdings" w:hint="default"/>
+        <w:sz w:val="20"/>
+      </w:rPr>
+    </w:lvl>
+    <w:lvl w:ilvl="6" w:tentative="1">
+      <w:start w:val="1"/>
+      <w:numFmt w:val="bullet"/>
+      <w:lvlText w:val=""/>
+      <w:lvlJc w:val="left"/>
+      <w:pPr>
+        <w:tabs>
+          <w:tab w:val="num" w:pos="5040"/>
+        </w:tabs>
+        <w:ind w:left="5040" w:hanging="360"/>
+      </w:pPr>
+      <w:rPr>
+        <w:rFonts w:ascii="Wingdings" w:hAnsi="Wingdings" w:hint="default"/>
+        <w:sz w:val="20"/>
+      </w:rPr>
+    </w:lvl>
+    <w:lvl w:ilvl="7" w:tentative="1">
+      <w:start w:val="1"/>
+      <w:numFmt w:val="bullet"/>
+      <w:lvlText w:val=""/>
+      <w:lvlJc w:val="left"/>
+      <w:pPr>
+        <w:tabs>
+          <w:tab w:val="num" w:pos="5760"/>
+        </w:tabs>
+        <w:ind w:left="5760" w:hanging="360"/>
+      </w:pPr>
+      <w:rPr>
+        <w:rFonts w:ascii="Wingdings" w:hAnsi="Wingdings" w:hint="default"/>
+        <w:sz w:val="20"/>
+      </w:rPr>
+    </w:lvl>
+    <w:lvl w:ilvl="8" w:tentative="1">
+      <w:start w:val="1"/>
+      <w:numFmt w:val="bullet"/>
+      <w:lvlText w:val=""/>
+      <w:lvlJc w:val="left"/>
+      <w:pPr>
+        <w:tabs>
+          <w:tab w:val="num" w:pos="6480"/>
+        </w:tabs>
+        <w:ind w:left="6480" w:hanging="360"/>
+      </w:pPr>
+      <w:rPr>
+        <w:rFonts w:ascii="Wingdings" w:hAnsi="Wingdings" w:hint="default"/>
+        <w:sz w:val="20"/>
+      </w:rPr>
+    </w:lvl>
+  </w:abstractNum>
+  <w:abstractNum w:abstractNumId="3" w15:restartNumberingAfterBreak="0">
+    <w:nsid w:val="711E6A5B"/>
+    <w:multiLevelType w:val="multilevel"/>
+    <w:tmpl w:val="E0AA697C"/>
+    <w:lvl w:ilvl="0">
+      <w:start w:val="1"/>
+      <w:numFmt w:val="bullet"/>
+      <w:lvlText w:val=""/>
+      <w:lvlJc w:val="left"/>
+      <w:pPr>
+        <w:tabs>
+          <w:tab w:val="num" w:pos="720"/>
+        </w:tabs>
+        <w:ind w:left="720" w:hanging="360"/>
+      </w:pPr>
+      <w:rPr>
+        <w:rFonts w:ascii="Symbol" w:hAnsi="Symbol" w:hint="default"/>
+        <w:sz w:val="20"/>
+      </w:rPr>
+    </w:lvl>
+    <w:lvl w:ilvl="1" w:tentative="1">
+      <w:start w:val="1"/>
+      <w:numFmt w:val="bullet"/>
+      <w:lvlText w:val="o"/>
+      <w:lvlJc w:val="left"/>
+      <w:pPr>
+        <w:tabs>
+          <w:tab w:val="num" w:pos="1440"/>
+        </w:tabs>
+        <w:ind w:left="1440" w:hanging="360"/>
+      </w:pPr>
+      <w:rPr>
+        <w:rFonts w:ascii="Courier New" w:hAnsi="Courier New" w:hint="default"/>
+        <w:sz w:val="20"/>
+      </w:rPr>
+    </w:lvl>
+    <w:lvl w:ilvl="2" w:tentative="1">
+      <w:start w:val="1"/>
+      <w:numFmt w:val="bullet"/>
+      <w:lvlText w:val=""/>
+      <w:lvlJc w:val="left"/>
+      <w:pPr>
+        <w:tabs>
+          <w:tab w:val="num" w:pos="2160"/>
+        </w:tabs>
+        <w:ind w:left="2160" w:hanging="360"/>
+      </w:pPr>
+      <w:rPr>
+        <w:rFonts w:ascii="Wingdings" w:hAnsi="Wingdings" w:hint="default"/>
+        <w:sz w:val="20"/>
+      </w:rPr>
+    </w:lvl>
+    <w:lvl w:ilvl="3" w:tentative="1">
+      <w:start w:val="1"/>
+      <w:numFmt w:val="bullet"/>
+      <w:lvlText w:val=""/>
+      <w:lvlJc w:val="left"/>
+      <w:pPr>
+        <w:tabs>
+          <w:tab w:val="num" w:pos="2880"/>
+        </w:tabs>
+        <w:ind w:left="2880" w:hanging="360"/>
+      </w:pPr>
+      <w:rPr>
+        <w:rFonts w:ascii="Wingdings" w:hAnsi="Wingdings" w:hint="default"/>
+        <w:sz w:val="20"/>
+      </w:rPr>
+    </w:lvl>
+    <w:lvl w:ilvl="4" w:tentative="1">
+      <w:start w:val="1"/>
+      <w:numFmt w:val="bullet"/>
+      <w:lvlText w:val=""/>
+      <w:lvlJc w:val="left"/>
+      <w:pPr>
+        <w:tabs>
+          <w:tab w:val="num" w:pos="3600"/>
+        </w:tabs>
+        <w:ind w:left="3600" w:hanging="360"/>
+      </w:pPr>
+      <w:rPr>
+        <w:rFonts w:ascii="Wingdings" w:hAnsi="Wingdings" w:hint="default"/>
+        <w:sz w:val="20"/>
+      </w:rPr>
+    </w:lvl>
+    <w:lvl w:ilvl="5" w:tentative="1">
+      <w:start w:val="1"/>
+      <w:numFmt w:val="bullet"/>
+      <w:lvlText w:val=""/>
+      <w:lvlJc w:val="left"/>
+      <w:pPr>
+        <w:tabs>
+          <w:tab w:val="num" w:pos="4320"/>
+        </w:tabs>
+        <w:ind w:left="4320" w:hanging="360"/>
+      </w:pPr>
+      <w:rPr>
+        <w:rFonts w:ascii="Wingdings" w:hAnsi="Wingdings" w:hint="default"/>
+        <w:sz w:val="20"/>
+      </w:rPr>
+    </w:lvl>
+    <w:lvl w:ilvl="6" w:tentative="1">
+      <w:start w:val="1"/>
+      <w:numFmt w:val="bullet"/>
+      <w:lvlText w:val=""/>
+      <w:lvlJc w:val="left"/>
+      <w:pPr>
+        <w:tabs>
+          <w:tab w:val="num" w:pos="5040"/>
+        </w:tabs>
+        <w:ind w:left="5040" w:hanging="360"/>
+      </w:pPr>
+      <w:rPr>
+        <w:rFonts w:ascii="Wingdings" w:hAnsi="Wingdings" w:hint="default"/>
+        <w:sz w:val="20"/>
+      </w:rPr>
+    </w:lvl>
+    <w:lvl w:ilvl="7" w:tentative="1">
+      <w:start w:val="1"/>
+      <w:numFmt w:val="bullet"/>
+      <w:lvlText w:val=""/>
+      <w:lvlJc w:val="left"/>
+      <w:pPr>
+        <w:tabs>
+          <w:tab w:val="num" w:pos="5760"/>
+        </w:tabs>
+        <w:ind w:left="5760" w:hanging="360"/>
+      </w:pPr>
+      <w:rPr>
+        <w:rFonts w:ascii="Wingdings" w:hAnsi="Wingdings" w:hint="default"/>
+        <w:sz w:val="20"/>
+      </w:rPr>
+    </w:lvl>
+    <w:lvl w:ilvl="8" w:tentative="1">
+      <w:start w:val="1"/>
+      <w:numFmt w:val="bullet"/>
+      <w:lvlText w:val=""/>
+      <w:lvlJc w:val="left"/>
+      <w:pPr>
+        <w:tabs>
+          <w:tab w:val="num" w:pos="6480"/>
+        </w:tabs>
+        <w:ind w:left="6480" w:hanging="360"/>
+      </w:pPr>
+      <w:rPr>
+        <w:rFonts w:ascii="Wingdings" w:hAnsi="Wingdings" w:hint="default"/>
+        <w:sz w:val="20"/>
+      </w:rPr>
+    </w:lvl>
+  </w:abstractNum>
+  <w:abstractNum w:abstractNumId="4" w15:restartNumberingAfterBreak="0">
     <w:nsid w:val="73B0044B"/>
     <w:multiLevelType w:val="multilevel"/>
     <w:tmpl w:val="E7A417AC"/>
@@ -671,10 +1507,16 @@
     <w:abstractNumId w:val="1"/>
   </w:num>
   <w:num w:numId="2" w16cid:durableId="1227256250">
-    <w:abstractNumId w:val="2"/>
+    <w:abstractNumId w:val="4"/>
   </w:num>
   <w:num w:numId="3" w16cid:durableId="667170610">
     <w:abstractNumId w:val="0"/>
+  </w:num>
+  <w:num w:numId="4" w16cid:durableId="629284191">
+    <w:abstractNumId w:val="3"/>
+  </w:num>
+  <w:num w:numId="5" w16cid:durableId="1834683763">
+    <w:abstractNumId w:val="2"/>
   </w:num>
 </w:numbering>
 </file>

</xml_diff>